<commit_message>
Coloque la traducción a ingles y la descripción del planteamiento
</commit_message>
<xml_diff>
--- a/Documentos/PORTADA.docx
+++ b/Documentos/PORTADA.docx
@@ -3085,14 +3085,14 @@
     <w:p>
       <w:pPr>
         <w:rPr>
-          <w:rFonts w:cstheme="minorHAnsi"/>
+          <w:rFonts w:ascii="Arial" w:hAnsi="Arial" w:cs="Arial"/>
           <w:sz w:val="24"/>
           <w:szCs w:val="24"/>
         </w:rPr>
       </w:pPr>
       <w:r>
         <w:rPr>
-          <w:rFonts w:cstheme="minorHAnsi"/>
+          <w:rFonts w:ascii="Arial" w:hAnsi="Arial" w:cs="Arial"/>
           <w:sz w:val="24"/>
           <w:szCs w:val="24"/>
         </w:rPr>
@@ -3102,14 +3102,14 @@
     <w:p>
       <w:pPr>
         <w:rPr>
-          <w:rFonts w:cstheme="minorHAnsi"/>
+          <w:rFonts w:ascii="Arial" w:hAnsi="Arial" w:cs="Arial"/>
           <w:sz w:val="24"/>
           <w:szCs w:val="24"/>
         </w:rPr>
       </w:pPr>
       <w:r>
         <w:rPr>
-          <w:rFonts w:cstheme="minorHAnsi"/>
+          <w:rFonts w:ascii="Arial" w:hAnsi="Arial" w:cs="Arial"/>
           <w:sz w:val="24"/>
           <w:szCs w:val="24"/>
         </w:rPr>
@@ -3119,14 +3119,14 @@
     <w:p>
       <w:pPr>
         <w:rPr>
-          <w:rFonts w:cstheme="minorHAnsi"/>
+          <w:rFonts w:ascii="Arial" w:hAnsi="Arial" w:cs="Arial"/>
           <w:sz w:val="24"/>
           <w:szCs w:val="24"/>
         </w:rPr>
       </w:pPr>
       <w:r>
         <w:rPr>
-          <w:rFonts w:cstheme="minorHAnsi"/>
+          <w:rFonts w:ascii="Arial" w:hAnsi="Arial" w:cs="Arial"/>
           <w:sz w:val="24"/>
           <w:szCs w:val="24"/>
         </w:rPr>
@@ -3134,7 +3134,7 @@
       </w:r>
       <w:r>
         <w:rPr>
-          <w:rFonts w:cstheme="minorHAnsi"/>
+          <w:rFonts w:ascii="Arial" w:hAnsi="Arial" w:cs="Arial"/>
           <w:sz w:val="24"/>
           <w:szCs w:val="24"/>
         </w:rPr>
@@ -3142,44 +3142,166 @@
       </w:r>
       <w:r>
         <w:rPr>
-          <w:rFonts w:cstheme="minorHAnsi"/>
+          <w:rFonts w:ascii="Arial" w:hAnsi="Arial" w:cs="Arial"/>
           <w:sz w:val="24"/>
           <w:szCs w:val="24"/>
         </w:rPr>
-        <w:t xml:space="preserve">la fase dos </w:t>
+        <w:t xml:space="preserve">la fase </w:t>
+      </w:r>
+      <w:r>
+        <w:rPr>
+          <w:rFonts w:ascii="Arial" w:hAnsi="Arial" w:cs="Arial"/>
+          <w:sz w:val="24"/>
+          <w:szCs w:val="24"/>
+        </w:rPr>
+        <w:t xml:space="preserve">2 </w:t>
+      </w:r>
+      <w:r>
+        <w:rPr>
+          <w:rFonts w:ascii="Arial" w:hAnsi="Arial" w:cs="Arial"/>
+          <w:sz w:val="24"/>
+          <w:szCs w:val="24"/>
+        </w:rPr>
+        <w:t xml:space="preserve">se pregunta la cantidad de clientes que hay,  despues el pidr escribir el nombre de la pelicula para colocar el precio de los boletos para adultos y menores va a comprar y realiza las operaciones para aplicar el descuento </w:t>
+      </w:r>
+      <w:r>
+        <w:rPr>
+          <w:rFonts w:ascii="Arial" w:hAnsi="Arial" w:cs="Arial"/>
+          <w:sz w:val="24"/>
+          <w:szCs w:val="24"/>
+        </w:rPr>
+        <w:t xml:space="preserve">y en la fase tres se presenta un menu con 14 opciones </w:t>
+      </w:r>
+      <w:r>
+        <w:rPr>
+          <w:rFonts w:ascii="Arial" w:hAnsi="Arial" w:cs="Arial"/>
+          <w:sz w:val="24"/>
+          <w:szCs w:val="24"/>
+        </w:rPr>
+        <w:t>en las cuales se usa un switch para cada uno de los casos usando for, bools, if, else para realizar las operaciones</w:t>
       </w:r>
     </w:p>
     <w:p>
       <w:pPr>
         <w:rPr>
-          <w:rFonts w:cstheme="minorHAnsi"/>
+          <w:rFonts w:ascii="Arial" w:hAnsi="Arial" w:cs="Arial"/>
           <w:sz w:val="24"/>
           <w:szCs w:val="24"/>
         </w:rPr>
       </w:pPr>
       <w:r>
         <w:rPr>
-          <w:rFonts w:cstheme="minorHAnsi"/>
+          <w:rFonts w:ascii="Arial" w:hAnsi="Arial" w:cs="Arial"/>
           <w:sz w:val="24"/>
           <w:szCs w:val="24"/>
         </w:rPr>
-        <w:t>Logramos trabajar en equipo mediante las plataformas de discord en la cual estuvimos en llamada y de github para editar y colocar nuestros avances en el proyecto en tiempo real</w:t>
-      </w:r>
-      <w:r>
-        <w:rPr>
-          <w:rFonts w:cstheme="minorHAnsi"/>
-          <w:sz w:val="24"/>
-          <w:szCs w:val="24"/>
-        </w:rPr>
-        <w:t>.</w:t>
+        <w:t>Logramos trabajar en equipo mediante las plataformas de discord en la cual estuvimos en llamada y de github para editar y colocar nuestros avances en el proyecto en tiempo real.</w:t>
       </w:r>
     </w:p>
     <w:p>
       <w:pPr>
         <w:rPr>
+          <w:rFonts w:ascii="Arial" w:hAnsi="Arial" w:cs="Arial"/>
+          <w:sz w:val="24"/>
+          <w:szCs w:val="24"/>
+          <w:lang w:val="en-US"/>
+        </w:rPr>
+      </w:pPr>
+      <w:r>
+        <w:rPr>
+          <w:rFonts w:ascii="Arial" w:hAnsi="Arial" w:cs="Arial"/>
+          <w:sz w:val="24"/>
+          <w:szCs w:val="24"/>
+          <w:lang w:val="en-US"/>
+        </w:rPr>
+        <w:t>Develop a program for a movie theater company that asks for the name of the movie, cost of tickets for both adults and minors, the sale of tickets for adults and minors and the discount that applies 30% when buying more than 3 tickets as long as one is of the minor type based on 3 phases the first one is for the filling of data for the billboard, the second one is the filling of sales data and the last one is the reporting of information.</w:t>
+      </w:r>
+    </w:p>
+    <w:p>
+      <w:pPr>
+        <w:rPr>
+          <w:rFonts w:ascii="Arial" w:hAnsi="Arial" w:cs="Arial"/>
+          <w:sz w:val="24"/>
+          <w:szCs w:val="24"/>
+          <w:lang w:val="en-US"/>
+        </w:rPr>
+      </w:pPr>
+      <w:r>
+        <w:rPr>
+          <w:rFonts w:ascii="Arial" w:hAnsi="Arial" w:cs="Arial"/>
+          <w:sz w:val="24"/>
+          <w:szCs w:val="24"/>
+          <w:lang w:val="en-US"/>
+        </w:rPr>
+        <w:t>The benefits of this program are to have the information of sales per movie arranged in a table, to be able to observe the data of a single movie on the billboard, to show the movie with the highest sales as well as the movie with the lowest sales, the movies with the highest gross and the lowest gross after the discount, to be able to see the total amount of tickets sold for minors and adults, to obtain the total collection without the discount.</w:t>
+      </w:r>
+    </w:p>
+    <w:p>
+      <w:pPr>
+        <w:rPr>
+          <w:rFonts w:ascii="Arial" w:hAnsi="Arial" w:cs="Arial"/>
+          <w:sz w:val="24"/>
+          <w:szCs w:val="24"/>
+          <w:lang w:val="en-US"/>
+        </w:rPr>
+      </w:pPr>
+      <w:r>
+        <w:rPr>
+          <w:rFonts w:ascii="Arial" w:hAnsi="Arial" w:cs="Arial"/>
+          <w:sz w:val="24"/>
+          <w:szCs w:val="24"/>
+          <w:lang w:val="en-US"/>
+        </w:rPr>
+        <w:lastRenderedPageBreak/>
+        <w:t>The program contains a struct that is used for variables of type int, double and a string, in the main it asks the number of movies that are in the billboard, then shows the phases and their titles along with their codes to perform each of the functions, then shows the function of phase 1 which begins by asking the name of the movie and reading the answer, then shows the costs for tickets for adults and children; then in phase 2 it asks for the amount of clients that there are, then it asks to write the name of the movie to place the price of the tickets for adults and minors to buy and performs the operations to apply the discount and in phase three a menu with 14 options is presented in which a switch is used for each of the cases using for, bools, if, else to perform the operations.</w:t>
+      </w:r>
+    </w:p>
+    <w:p>
+      <w:pPr>
+        <w:rPr>
+          <w:rFonts w:ascii="Arial" w:hAnsi="Arial" w:cs="Arial"/>
+          <w:sz w:val="24"/>
+          <w:szCs w:val="24"/>
+          <w:lang w:val="en-US"/>
+        </w:rPr>
+      </w:pPr>
+      <w:r>
+        <w:rPr>
+          <w:rFonts w:ascii="Arial" w:hAnsi="Arial" w:cs="Arial"/>
+          <w:sz w:val="24"/>
+          <w:szCs w:val="24"/>
+          <w:lang w:val="en-US"/>
+        </w:rPr>
+        <w:t xml:space="preserve">We were able to work as a team through the discord platform in which we were on call and </w:t>
+      </w:r>
+      <w:proofErr w:type="spellStart"/>
+      <w:r>
+        <w:rPr>
+          <w:rFonts w:ascii="Arial" w:hAnsi="Arial" w:cs="Arial"/>
+          <w:sz w:val="24"/>
+          <w:szCs w:val="24"/>
+          <w:lang w:val="en-US"/>
+        </w:rPr>
+        <w:t>github</w:t>
+      </w:r>
+      <w:proofErr w:type="spellEnd"/>
+      <w:r>
+        <w:rPr>
+          <w:rFonts w:ascii="Arial" w:hAnsi="Arial" w:cs="Arial"/>
+          <w:sz w:val="24"/>
+          <w:szCs w:val="24"/>
+          <w:lang w:val="en-US"/>
+        </w:rPr>
+        <w:t xml:space="preserve"> to edit and post our progress on the project in real time.</w:t>
+      </w:r>
+    </w:p>
+    <w:p>
+      <w:pPr>
+        <w:rPr>
           <w:rFonts w:cstheme="minorHAnsi"/>
           <w:sz w:val="24"/>
           <w:szCs w:val="24"/>
+          <w:lang w:val="en-US"/>
         </w:rPr>
       </w:pPr>
     </w:p>
@@ -3189,6 +3311,7 @@
           <w:rFonts w:cstheme="minorHAnsi"/>
           <w:sz w:val="24"/>
           <w:szCs w:val="24"/>
+          <w:lang w:val="en-US"/>
         </w:rPr>
       </w:pPr>
     </w:p>
@@ -3198,6 +3321,7 @@
           <w:rFonts w:cstheme="minorHAnsi"/>
           <w:sz w:val="24"/>
           <w:szCs w:val="24"/>
+          <w:lang w:val="en-US"/>
         </w:rPr>
       </w:pPr>
     </w:p>
@@ -3207,6 +3331,7 @@
           <w:rFonts w:cstheme="minorHAnsi"/>
           <w:sz w:val="24"/>
           <w:szCs w:val="24"/>
+          <w:lang w:val="en-US"/>
         </w:rPr>
       </w:pPr>
     </w:p>
@@ -3216,6 +3341,7 @@
           <w:rFonts w:cstheme="minorHAnsi"/>
           <w:sz w:val="24"/>
           <w:szCs w:val="24"/>
+          <w:lang w:val="en-US"/>
         </w:rPr>
       </w:pPr>
     </w:p>
@@ -3225,6 +3351,7 @@
           <w:rFonts w:cstheme="minorHAnsi"/>
           <w:sz w:val="24"/>
           <w:szCs w:val="24"/>
+          <w:lang w:val="en-US"/>
         </w:rPr>
       </w:pPr>
     </w:p>
@@ -3234,6 +3361,7 @@
           <w:rFonts w:cstheme="minorHAnsi"/>
           <w:sz w:val="24"/>
           <w:szCs w:val="24"/>
+          <w:lang w:val="en-US"/>
         </w:rPr>
       </w:pPr>
     </w:p>
@@ -3243,6 +3371,7 @@
           <w:rFonts w:cstheme="minorHAnsi"/>
           <w:sz w:val="24"/>
           <w:szCs w:val="24"/>
+          <w:lang w:val="en-US"/>
         </w:rPr>
       </w:pPr>
     </w:p>
@@ -3252,6 +3381,7 @@
           <w:rFonts w:cstheme="minorHAnsi"/>
           <w:sz w:val="24"/>
           <w:szCs w:val="24"/>
+          <w:lang w:val="en-US"/>
         </w:rPr>
       </w:pPr>
     </w:p>
@@ -3261,6 +3391,7 @@
           <w:rFonts w:cstheme="minorHAnsi"/>
           <w:sz w:val="24"/>
           <w:szCs w:val="24"/>
+          <w:lang w:val="en-US"/>
         </w:rPr>
       </w:pPr>
     </w:p>
@@ -3270,6 +3401,7 @@
           <w:rFonts w:cstheme="minorHAnsi"/>
           <w:sz w:val="24"/>
           <w:szCs w:val="24"/>
+          <w:lang w:val="en-US"/>
         </w:rPr>
       </w:pPr>
     </w:p>
@@ -3279,6 +3411,7 @@
           <w:rFonts w:cstheme="minorHAnsi"/>
           <w:sz w:val="24"/>
           <w:szCs w:val="24"/>
+          <w:lang w:val="en-US"/>
         </w:rPr>
       </w:pPr>
     </w:p>
@@ -3288,15 +3421,7 @@
           <w:rFonts w:cstheme="minorHAnsi"/>
           <w:sz w:val="24"/>
           <w:szCs w:val="24"/>
-        </w:rPr>
-      </w:pPr>
-    </w:p>
-    <w:p>
-      <w:pPr>
-        <w:rPr>
-          <w:rFonts w:cstheme="minorHAnsi"/>
-          <w:sz w:val="24"/>
-          <w:szCs w:val="24"/>
+          <w:lang w:val="en-US"/>
         </w:rPr>
       </w:pPr>
     </w:p>

</xml_diff>

<commit_message>
Agregar imagen de el programa en ejecución
</commit_message>
<xml_diff>
--- a/Documentos/PORTADA.docx
+++ b/Documentos/PORTADA.docx
@@ -3281,7 +3281,6 @@
           <w:rFonts w:ascii="Arial" w:hAnsi="Arial" w:cs="Arial"/>
           <w:sz w:val="24"/>
           <w:szCs w:val="24"/>
-          <w:lang w:val="en-US"/>
         </w:rPr>
       </w:pPr>
       <w:r>
@@ -3289,7 +3288,6 @@
           <w:rFonts w:ascii="Arial" w:hAnsi="Arial" w:cs="Arial"/>
           <w:sz w:val="24"/>
           <w:szCs w:val="24"/>
-          <w:lang w:val="en-US"/>
         </w:rPr>
         <w:t>Código</w:t>
       </w:r>
@@ -3298,7 +3296,6 @@
           <w:rFonts w:ascii="Arial" w:hAnsi="Arial" w:cs="Arial"/>
           <w:sz w:val="24"/>
           <w:szCs w:val="24"/>
-          <w:lang w:val="en-US"/>
         </w:rPr>
         <w:t xml:space="preserve"> </w:t>
       </w:r>
@@ -3307,7 +3304,6 @@
           <w:rFonts w:ascii="Arial" w:hAnsi="Arial" w:cs="Arial"/>
           <w:sz w:val="24"/>
           <w:szCs w:val="24"/>
-          <w:lang w:val="en-US"/>
         </w:rPr>
         <w:t>Fuente</w:t>
       </w:r>
@@ -3320,7 +3316,6 @@
           <w:rFonts w:ascii="Arial" w:hAnsi="Arial" w:cs="Arial"/>
           <w:sz w:val="24"/>
           <w:szCs w:val="24"/>
-          <w:lang w:val="en-US"/>
         </w:rPr>
       </w:pPr>
     </w:p>
@@ -3376,6 +3371,69 @@
           <w:szCs w:val="24"/>
         </w:rPr>
         <w:lastRenderedPageBreak/>
+        <w:drawing>
+          <wp:anchor distT="0" distB="0" distL="114300" distR="114300" simplePos="0" relativeHeight="251663360" behindDoc="0" locked="0" layoutInCell="1" allowOverlap="1" wp14:anchorId="78833CDC" wp14:editId="129C9DD5">
+            <wp:simplePos x="0" y="0"/>
+            <wp:positionH relativeFrom="column">
+              <wp:posOffset>-894940</wp:posOffset>
+            </wp:positionH>
+            <wp:positionV relativeFrom="paragraph">
+              <wp:posOffset>4064796</wp:posOffset>
+            </wp:positionV>
+            <wp:extent cx="7449513" cy="4190035"/>
+            <wp:effectExtent l="0" t="0" r="5715" b="1270"/>
+            <wp:wrapSquare wrapText="bothSides"/>
+            <wp:docPr id="5" name="Imagen 5"/>
+            <wp:cNvGraphicFramePr>
+              <a:graphicFrameLocks xmlns:a="http://schemas.openxmlformats.org/drawingml/2006/main" noChangeAspect="1"/>
+            </wp:cNvGraphicFramePr>
+            <a:graphic xmlns:a="http://schemas.openxmlformats.org/drawingml/2006/main">
+              <a:graphicData uri="http://schemas.openxmlformats.org/drawingml/2006/picture">
+                <pic:pic xmlns:pic="http://schemas.openxmlformats.org/drawingml/2006/picture">
+                  <pic:nvPicPr>
+                    <pic:cNvPr id="5" name="Imagen 5"/>
+                    <pic:cNvPicPr/>
+                  </pic:nvPicPr>
+                  <pic:blipFill>
+                    <a:blip r:embed="rId7" cstate="print">
+                      <a:extLst>
+                        <a:ext uri="{28A0092B-C50C-407E-A947-70E740481C1C}">
+                          <a14:useLocalDpi xmlns:a14="http://schemas.microsoft.com/office/drawing/2010/main" val="0"/>
+                        </a:ext>
+                      </a:extLst>
+                    </a:blip>
+                    <a:stretch>
+                      <a:fillRect/>
+                    </a:stretch>
+                  </pic:blipFill>
+                  <pic:spPr>
+                    <a:xfrm>
+                      <a:off x="0" y="0"/>
+                      <a:ext cx="7453704" cy="4192392"/>
+                    </a:xfrm>
+                    <a:prstGeom prst="rect">
+                      <a:avLst/>
+                    </a:prstGeom>
+                  </pic:spPr>
+                </pic:pic>
+              </a:graphicData>
+            </a:graphic>
+            <wp14:sizeRelH relativeFrom="page">
+              <wp14:pctWidth>0</wp14:pctWidth>
+            </wp14:sizeRelH>
+            <wp14:sizeRelV relativeFrom="page">
+              <wp14:pctHeight>0</wp14:pctHeight>
+            </wp14:sizeRelV>
+          </wp:anchor>
+        </w:drawing>
+      </w:r>
+      <w:r>
+        <w:rPr>
+          <w:rFonts w:ascii="Arial" w:hAnsi="Arial" w:cs="Arial"/>
+          <w:noProof/>
+          <w:sz w:val="24"/>
+          <w:szCs w:val="24"/>
+        </w:rPr>
         <w:drawing>
           <wp:anchor distT="0" distB="0" distL="114300" distR="114300" simplePos="0" relativeHeight="251662336" behindDoc="0" locked="0" layoutInCell="1" allowOverlap="1" wp14:anchorId="402FBC86" wp14:editId="1153713E">
             <wp:simplePos x="0" y="0"/>
@@ -3400,7 +3458,7 @@
                     <pic:cNvPicPr/>
                   </pic:nvPicPr>
                   <pic:blipFill>
-                    <a:blip r:embed="rId7" cstate="print">
+                    <a:blip r:embed="rId8" cstate="print">
                       <a:extLst>
                         <a:ext uri="{28A0092B-C50C-407E-A947-70E740481C1C}">
                           <a14:useLocalDpi xmlns:a14="http://schemas.microsoft.com/office/drawing/2010/main" val="0"/>
@@ -3415,6 +3473,143 @@
                     <a:xfrm>
                       <a:off x="0" y="0"/>
                       <a:ext cx="7469505" cy="4201160"/>
+                    </a:xfrm>
+                    <a:prstGeom prst="rect">
+                      <a:avLst/>
+                    </a:prstGeom>
+                  </pic:spPr>
+                </pic:pic>
+              </a:graphicData>
+            </a:graphic>
+            <wp14:sizeRelH relativeFrom="page">
+              <wp14:pctWidth>0</wp14:pctWidth>
+            </wp14:sizeRelH>
+            <wp14:sizeRelV relativeFrom="page">
+              <wp14:pctHeight>0</wp14:pctHeight>
+            </wp14:sizeRelV>
+          </wp:anchor>
+        </w:drawing>
+      </w:r>
+    </w:p>
+    <w:p>
+      <w:pPr>
+        <w:spacing w:after="100" w:afterAutospacing="1" w:line="276" w:lineRule="auto"/>
+        <w:rPr>
+          <w:rFonts w:ascii="Arial" w:hAnsi="Arial" w:cs="Arial"/>
+          <w:sz w:val="24"/>
+          <w:szCs w:val="24"/>
+        </w:rPr>
+      </w:pPr>
+      <w:r>
+        <w:rPr>
+          <w:rFonts w:ascii="Arial" w:hAnsi="Arial" w:cs="Arial"/>
+          <w:noProof/>
+          <w:sz w:val="24"/>
+          <w:szCs w:val="24"/>
+        </w:rPr>
+        <w:lastRenderedPageBreak/>
+        <w:drawing>
+          <wp:anchor distT="0" distB="0" distL="114300" distR="114300" simplePos="0" relativeHeight="251665408" behindDoc="0" locked="0" layoutInCell="1" allowOverlap="1" wp14:anchorId="092EDDA7" wp14:editId="61A0FA32">
+            <wp:simplePos x="0" y="0"/>
+            <wp:positionH relativeFrom="column">
+              <wp:posOffset>-513080</wp:posOffset>
+            </wp:positionH>
+            <wp:positionV relativeFrom="paragraph">
+              <wp:posOffset>3799205</wp:posOffset>
+            </wp:positionV>
+            <wp:extent cx="6749415" cy="1894840"/>
+            <wp:effectExtent l="0" t="0" r="0" b="0"/>
+            <wp:wrapSquare wrapText="bothSides"/>
+            <wp:docPr id="7" name="Imagen 7"/>
+            <wp:cNvGraphicFramePr>
+              <a:graphicFrameLocks xmlns:a="http://schemas.openxmlformats.org/drawingml/2006/main" noChangeAspect="1"/>
+            </wp:cNvGraphicFramePr>
+            <a:graphic xmlns:a="http://schemas.openxmlformats.org/drawingml/2006/main">
+              <a:graphicData uri="http://schemas.openxmlformats.org/drawingml/2006/picture">
+                <pic:pic xmlns:pic="http://schemas.openxmlformats.org/drawingml/2006/picture">
+                  <pic:nvPicPr>
+                    <pic:cNvPr id="7" name="Imagen 7"/>
+                    <pic:cNvPicPr/>
+                  </pic:nvPicPr>
+                  <pic:blipFill>
+                    <a:blip r:embed="rId9" cstate="print">
+                      <a:extLst>
+                        <a:ext uri="{28A0092B-C50C-407E-A947-70E740481C1C}">
+                          <a14:useLocalDpi xmlns:a14="http://schemas.microsoft.com/office/drawing/2010/main" val="0"/>
+                        </a:ext>
+                      </a:extLst>
+                    </a:blip>
+                    <a:stretch>
+                      <a:fillRect/>
+                    </a:stretch>
+                  </pic:blipFill>
+                  <pic:spPr>
+                    <a:xfrm>
+                      <a:off x="0" y="0"/>
+                      <a:ext cx="6749415" cy="1894840"/>
+                    </a:xfrm>
+                    <a:prstGeom prst="rect">
+                      <a:avLst/>
+                    </a:prstGeom>
+                  </pic:spPr>
+                </pic:pic>
+              </a:graphicData>
+            </a:graphic>
+            <wp14:sizeRelH relativeFrom="page">
+              <wp14:pctWidth>0</wp14:pctWidth>
+            </wp14:sizeRelH>
+            <wp14:sizeRelV relativeFrom="page">
+              <wp14:pctHeight>0</wp14:pctHeight>
+            </wp14:sizeRelV>
+          </wp:anchor>
+        </w:drawing>
+      </w:r>
+      <w:r>
+        <w:rPr>
+          <w:rFonts w:ascii="Arial" w:hAnsi="Arial" w:cs="Arial"/>
+          <w:noProof/>
+          <w:sz w:val="24"/>
+          <w:szCs w:val="24"/>
+        </w:rPr>
+        <w:drawing>
+          <wp:anchor distT="0" distB="0" distL="114300" distR="114300" simplePos="0" relativeHeight="251664384" behindDoc="0" locked="0" layoutInCell="1" allowOverlap="1" wp14:anchorId="2F734883" wp14:editId="21DF3F39">
+            <wp:simplePos x="0" y="0"/>
+            <wp:positionH relativeFrom="column">
+              <wp:posOffset>-512976</wp:posOffset>
+            </wp:positionH>
+            <wp:positionV relativeFrom="paragraph">
+              <wp:posOffset>547</wp:posOffset>
+            </wp:positionV>
+            <wp:extent cx="6749837" cy="3796497"/>
+            <wp:effectExtent l="0" t="0" r="0" b="1270"/>
+            <wp:wrapSquare wrapText="bothSides"/>
+            <wp:docPr id="6" name="Imagen 6"/>
+            <wp:cNvGraphicFramePr>
+              <a:graphicFrameLocks xmlns:a="http://schemas.openxmlformats.org/drawingml/2006/main" noChangeAspect="1"/>
+            </wp:cNvGraphicFramePr>
+            <a:graphic xmlns:a="http://schemas.openxmlformats.org/drawingml/2006/main">
+              <a:graphicData uri="http://schemas.openxmlformats.org/drawingml/2006/picture">
+                <pic:pic xmlns:pic="http://schemas.openxmlformats.org/drawingml/2006/picture">
+                  <pic:nvPicPr>
+                    <pic:cNvPr id="6" name="Imagen 6"/>
+                    <pic:cNvPicPr/>
+                  </pic:nvPicPr>
+                  <pic:blipFill>
+                    <a:blip r:embed="rId10" cstate="print">
+                      <a:extLst>
+                        <a:ext uri="{28A0092B-C50C-407E-A947-70E740481C1C}">
+                          <a14:useLocalDpi xmlns:a14="http://schemas.microsoft.com/office/drawing/2010/main" val="0"/>
+                        </a:ext>
+                      </a:extLst>
+                    </a:blip>
+                    <a:stretch>
+                      <a:fillRect/>
+                    </a:stretch>
+                  </pic:blipFill>
+                  <pic:spPr>
+                    <a:xfrm>
+                      <a:off x="0" y="0"/>
+                      <a:ext cx="6749837" cy="3796497"/>
                     </a:xfrm>
                     <a:prstGeom prst="rect">
                       <a:avLst/>

</xml_diff>

<commit_message>
fotos del programa en ejecución pt 2
</commit_message>
<xml_diff>
--- a/Documentos/PORTADA.docx
+++ b/Documentos/PORTADA.docx
@@ -18,7 +18,7 @@
         <mc:AlternateContent>
           <mc:Choice Requires="wps">
             <w:drawing>
-              <wp:anchor distT="0" distB="0" distL="114300" distR="114300" simplePos="0" relativeHeight="251661312" behindDoc="0" locked="0" layoutInCell="1" allowOverlap="1" wp14:anchorId="5190B77D" wp14:editId="37DC1BDD">
+              <wp:anchor distT="0" distB="0" distL="114300" distR="114300" simplePos="0" relativeHeight="251661312" behindDoc="0" locked="0" layoutInCell="1" allowOverlap="1" wp14:anchorId="5190B77D" wp14:editId="388E0C88">
                 <wp:simplePos x="0" y="0"/>
                 <wp:positionH relativeFrom="margin">
                   <wp:posOffset>744855</wp:posOffset>
@@ -78,7 +78,7 @@
           </mc:Choice>
           <mc:Fallback>
             <w:pict>
-              <v:line w14:anchorId="73A852A4" id="Conector recto 3" o:spid="_x0000_s1026" style="position:absolute;z-index:251661312;visibility:visible;mso-wrap-style:square;mso-width-percent:0;mso-height-percent:0;mso-wrap-distance-left:9pt;mso-wrap-distance-top:0;mso-wrap-distance-right:9pt;mso-wrap-distance-bottom:0;mso-position-horizontal:absolute;mso-position-horizontal-relative:margin;mso-position-vertical:absolute;mso-position-vertical-relative:text;mso-width-percent:0;mso-height-percent:0;mso-width-relative:margin;mso-height-relative:margin" from="58.65pt,43.15pt" to="434.4pt,43.15pt" o:gfxdata="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" strokecolor="#c00000" strokeweight="1.5pt">
+              <v:line w14:anchorId="0B05969A" id="Conector recto 3" o:spid="_x0000_s1026" style="position:absolute;z-index:251661312;visibility:visible;mso-wrap-style:square;mso-width-percent:0;mso-height-percent:0;mso-wrap-distance-left:9pt;mso-wrap-distance-top:0;mso-wrap-distance-right:9pt;mso-wrap-distance-bottom:0;mso-position-horizontal:absolute;mso-position-horizontal-relative:margin;mso-position-vertical:absolute;mso-position-vertical-relative:text;mso-width-percent:0;mso-height-percent:0;mso-width-relative:margin;mso-height-relative:margin" from="58.65pt,43.15pt" to="434.4pt,43.15pt" o:gfxdata="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" strokecolor="#c00000" strokeweight="1.5pt">
                 <v:stroke joinstyle="miter"/>
                 <w10:wrap anchorx="margin"/>
               </v:line>
@@ -3329,40 +3329,161 @@
           <w:szCs w:val="24"/>
         </w:rPr>
       </w:pPr>
-      <w:r>
-        <w:rPr>
-          <w:rFonts w:ascii="Arial" w:hAnsi="Arial" w:cs="Arial"/>
-          <w:sz w:val="24"/>
-          <w:szCs w:val="24"/>
-        </w:rPr>
-        <w:t>Resulta</w:t>
-      </w:r>
-      <w:r>
-        <w:rPr>
-          <w:rFonts w:ascii="Arial" w:hAnsi="Arial" w:cs="Arial"/>
-          <w:sz w:val="24"/>
-          <w:szCs w:val="24"/>
-        </w:rPr>
-        <w:t>do</w:t>
-      </w:r>
-      <w:r>
-        <w:rPr>
-          <w:rFonts w:ascii="Arial" w:hAnsi="Arial" w:cs="Arial"/>
-          <w:sz w:val="24"/>
-          <w:szCs w:val="24"/>
-        </w:rPr>
-        <w:t xml:space="preserve"> de la ejecución</w:t>
-      </w:r>
     </w:p>
     <w:p>
       <w:pPr>
         <w:spacing w:after="100" w:afterAutospacing="1" w:line="276" w:lineRule="auto"/>
+        <w:jc w:val="center"/>
         <w:rPr>
           <w:rFonts w:ascii="Arial" w:hAnsi="Arial" w:cs="Arial"/>
           <w:sz w:val="24"/>
           <w:szCs w:val="24"/>
         </w:rPr>
       </w:pPr>
+    </w:p>
+    <w:p>
+      <w:pPr>
+        <w:spacing w:after="100" w:afterAutospacing="1" w:line="276" w:lineRule="auto"/>
+        <w:jc w:val="center"/>
+        <w:rPr>
+          <w:rFonts w:ascii="Arial" w:hAnsi="Arial" w:cs="Arial"/>
+          <w:sz w:val="24"/>
+          <w:szCs w:val="24"/>
+        </w:rPr>
+      </w:pPr>
+    </w:p>
+    <w:p>
+      <w:pPr>
+        <w:spacing w:after="100" w:afterAutospacing="1" w:line="276" w:lineRule="auto"/>
+        <w:jc w:val="center"/>
+        <w:rPr>
+          <w:rFonts w:ascii="Arial" w:hAnsi="Arial" w:cs="Arial"/>
+          <w:sz w:val="24"/>
+          <w:szCs w:val="24"/>
+        </w:rPr>
+      </w:pPr>
+    </w:p>
+    <w:p>
+      <w:pPr>
+        <w:spacing w:after="100" w:afterAutospacing="1" w:line="276" w:lineRule="auto"/>
+        <w:jc w:val="center"/>
+        <w:rPr>
+          <w:rFonts w:ascii="Arial" w:hAnsi="Arial" w:cs="Arial"/>
+          <w:sz w:val="24"/>
+          <w:szCs w:val="24"/>
+        </w:rPr>
+      </w:pPr>
+    </w:p>
+    <w:p>
+      <w:pPr>
+        <w:spacing w:after="100" w:afterAutospacing="1" w:line="276" w:lineRule="auto"/>
+        <w:jc w:val="center"/>
+        <w:rPr>
+          <w:rFonts w:ascii="Arial" w:hAnsi="Arial" w:cs="Arial"/>
+          <w:sz w:val="24"/>
+          <w:szCs w:val="24"/>
+        </w:rPr>
+      </w:pPr>
+    </w:p>
+    <w:p>
+      <w:pPr>
+        <w:spacing w:after="100" w:afterAutospacing="1" w:line="276" w:lineRule="auto"/>
+        <w:jc w:val="center"/>
+        <w:rPr>
+          <w:rFonts w:ascii="Arial" w:hAnsi="Arial" w:cs="Arial"/>
+          <w:sz w:val="24"/>
+          <w:szCs w:val="24"/>
+        </w:rPr>
+      </w:pPr>
+    </w:p>
+    <w:p>
+      <w:pPr>
+        <w:spacing w:after="100" w:afterAutospacing="1" w:line="276" w:lineRule="auto"/>
+        <w:jc w:val="center"/>
+        <w:rPr>
+          <w:rFonts w:ascii="Arial" w:hAnsi="Arial" w:cs="Arial"/>
+          <w:sz w:val="24"/>
+          <w:szCs w:val="24"/>
+        </w:rPr>
+      </w:pPr>
+    </w:p>
+    <w:p>
+      <w:pPr>
+        <w:spacing w:after="100" w:afterAutospacing="1" w:line="276" w:lineRule="auto"/>
+        <w:jc w:val="center"/>
+        <w:rPr>
+          <w:rFonts w:ascii="Arial" w:hAnsi="Arial" w:cs="Arial"/>
+          <w:sz w:val="24"/>
+          <w:szCs w:val="24"/>
+        </w:rPr>
+      </w:pPr>
+    </w:p>
+    <w:p>
+      <w:pPr>
+        <w:spacing w:after="100" w:afterAutospacing="1" w:line="276" w:lineRule="auto"/>
+        <w:jc w:val="center"/>
+        <w:rPr>
+          <w:rFonts w:ascii="Arial" w:hAnsi="Arial" w:cs="Arial"/>
+          <w:sz w:val="24"/>
+          <w:szCs w:val="24"/>
+        </w:rPr>
+      </w:pPr>
+    </w:p>
+    <w:p>
+      <w:pPr>
+        <w:spacing w:after="100" w:afterAutospacing="1" w:line="276" w:lineRule="auto"/>
+        <w:jc w:val="center"/>
+        <w:rPr>
+          <w:rFonts w:ascii="Arial" w:hAnsi="Arial" w:cs="Arial"/>
+          <w:sz w:val="24"/>
+          <w:szCs w:val="24"/>
+        </w:rPr>
+      </w:pPr>
+      <w:r>
+        <w:rPr>
+          <w:rFonts w:ascii="Arial" w:hAnsi="Arial" w:cs="Arial"/>
+          <w:sz w:val="24"/>
+          <w:szCs w:val="24"/>
+        </w:rPr>
+        <w:lastRenderedPageBreak/>
+        <w:t>Resulta</w:t>
+      </w:r>
+      <w:r>
+        <w:rPr>
+          <w:rFonts w:ascii="Arial" w:hAnsi="Arial" w:cs="Arial"/>
+          <w:sz w:val="24"/>
+          <w:szCs w:val="24"/>
+        </w:rPr>
+        <w:t>do</w:t>
+      </w:r>
+      <w:r>
+        <w:rPr>
+          <w:rFonts w:ascii="Arial" w:hAnsi="Arial" w:cs="Arial"/>
+          <w:sz w:val="24"/>
+          <w:szCs w:val="24"/>
+        </w:rPr>
+        <w:t xml:space="preserve"> de la ejecución</w:t>
+      </w:r>
+    </w:p>
+    <w:p>
+      <w:pPr>
+        <w:spacing w:after="100" w:afterAutospacing="1" w:line="276" w:lineRule="auto"/>
+        <w:rPr>
+          <w:rFonts w:ascii="Arial" w:hAnsi="Arial" w:cs="Arial"/>
+          <w:sz w:val="24"/>
+          <w:szCs w:val="24"/>
+        </w:rPr>
+      </w:pPr>
+    </w:p>
+    <w:p>
+      <w:pPr>
+        <w:spacing w:after="100" w:afterAutospacing="1" w:line="276" w:lineRule="auto"/>
+        <w:rPr>
+          <w:rFonts w:ascii="Arial" w:hAnsi="Arial" w:cs="Arial"/>
+          <w:sz w:val="24"/>
+          <w:szCs w:val="24"/>
+        </w:rPr>
+      </w:pPr>
       <w:r>
         <w:rPr>
           <w:rFonts w:ascii="Arial" w:hAnsi="Arial" w:cs="Arial"/>
@@ -3370,20 +3491,11 @@
           <w:sz w:val="24"/>
           <w:szCs w:val="24"/>
         </w:rPr>
-        <w:lastRenderedPageBreak/>
         <w:drawing>
-          <wp:anchor distT="0" distB="0" distL="114300" distR="114300" simplePos="0" relativeHeight="251663360" behindDoc="0" locked="0" layoutInCell="1" allowOverlap="1" wp14:anchorId="78833CDC" wp14:editId="129C9DD5">
-            <wp:simplePos x="0" y="0"/>
-            <wp:positionH relativeFrom="column">
-              <wp:posOffset>-894940</wp:posOffset>
-            </wp:positionH>
-            <wp:positionV relativeFrom="paragraph">
-              <wp:posOffset>4064796</wp:posOffset>
-            </wp:positionV>
-            <wp:extent cx="7449513" cy="4190035"/>
-            <wp:effectExtent l="0" t="0" r="5715" b="1270"/>
-            <wp:wrapSquare wrapText="bothSides"/>
-            <wp:docPr id="5" name="Imagen 5"/>
+          <wp:inline distT="0" distB="0" distL="0" distR="0" wp14:anchorId="3D1BB316" wp14:editId="523AA45C">
+            <wp:extent cx="3797300" cy="3937000"/>
+            <wp:effectExtent l="0" t="0" r="0" b="0"/>
+            <wp:docPr id="9" name="Imagen 9"/>
             <wp:cNvGraphicFramePr>
               <a:graphicFrameLocks xmlns:a="http://schemas.openxmlformats.org/drawingml/2006/main" noChangeAspect="1"/>
             </wp:cNvGraphicFramePr>
@@ -3391,11 +3503,11 @@
               <a:graphicData uri="http://schemas.openxmlformats.org/drawingml/2006/picture">
                 <pic:pic xmlns:pic="http://schemas.openxmlformats.org/drawingml/2006/picture">
                   <pic:nvPicPr>
-                    <pic:cNvPr id="5" name="Imagen 5"/>
+                    <pic:cNvPr id="9" name="Imagen 9"/>
                     <pic:cNvPicPr/>
                   </pic:nvPicPr>
                   <pic:blipFill>
-                    <a:blip r:embed="rId7" cstate="print">
+                    <a:blip r:embed="rId7">
                       <a:extLst>
                         <a:ext uri="{28A0092B-C50C-407E-A947-70E740481C1C}">
                           <a14:useLocalDpi xmlns:a14="http://schemas.microsoft.com/office/drawing/2010/main" val="0"/>
@@ -3409,7 +3521,7 @@
                   <pic:spPr>
                     <a:xfrm>
                       <a:off x="0" y="0"/>
-                      <a:ext cx="7453704" cy="4192392"/>
+                      <a:ext cx="3797300" cy="3937000"/>
                     </a:xfrm>
                     <a:prstGeom prst="rect">
                       <a:avLst/>
@@ -3418,13 +3530,7 @@
                 </pic:pic>
               </a:graphicData>
             </a:graphic>
-            <wp14:sizeRelH relativeFrom="page">
-              <wp14:pctWidth>0</wp14:pctWidth>
-            </wp14:sizeRelH>
-            <wp14:sizeRelV relativeFrom="page">
-              <wp14:pctHeight>0</wp14:pctHeight>
-            </wp14:sizeRelV>
-          </wp:anchor>
+          </wp:inline>
         </w:drawing>
       </w:r>
       <w:r>
@@ -3435,18 +3541,10 @@
           <w:szCs w:val="24"/>
         </w:rPr>
         <w:drawing>
-          <wp:anchor distT="0" distB="0" distL="114300" distR="114300" simplePos="0" relativeHeight="251662336" behindDoc="0" locked="0" layoutInCell="1" allowOverlap="1" wp14:anchorId="402FBC86" wp14:editId="1153713E">
-            <wp:simplePos x="0" y="0"/>
-            <wp:positionH relativeFrom="column">
-              <wp:posOffset>-895350</wp:posOffset>
-            </wp:positionH>
-            <wp:positionV relativeFrom="paragraph">
-              <wp:posOffset>2540</wp:posOffset>
-            </wp:positionV>
-            <wp:extent cx="7469505" cy="4201160"/>
-            <wp:effectExtent l="0" t="0" r="0" b="2540"/>
-            <wp:wrapSquare wrapText="bothSides"/>
-            <wp:docPr id="4" name="Imagen 4"/>
+          <wp:inline distT="0" distB="0" distL="0" distR="0" wp14:anchorId="07AFA994" wp14:editId="75037CBE">
+            <wp:extent cx="3251200" cy="3517900"/>
+            <wp:effectExtent l="0" t="0" r="0" b="0"/>
+            <wp:docPr id="10" name="Imagen 10"/>
             <wp:cNvGraphicFramePr>
               <a:graphicFrameLocks xmlns:a="http://schemas.openxmlformats.org/drawingml/2006/main" noChangeAspect="1"/>
             </wp:cNvGraphicFramePr>
@@ -3454,11 +3552,11 @@
               <a:graphicData uri="http://schemas.openxmlformats.org/drawingml/2006/picture">
                 <pic:pic xmlns:pic="http://schemas.openxmlformats.org/drawingml/2006/picture">
                   <pic:nvPicPr>
-                    <pic:cNvPr id="4" name="Imagen 4"/>
+                    <pic:cNvPr id="10" name="Imagen 10"/>
                     <pic:cNvPicPr/>
                   </pic:nvPicPr>
                   <pic:blipFill>
-                    <a:blip r:embed="rId8" cstate="print">
+                    <a:blip r:embed="rId8">
                       <a:extLst>
                         <a:ext uri="{28A0092B-C50C-407E-A947-70E740481C1C}">
                           <a14:useLocalDpi xmlns:a14="http://schemas.microsoft.com/office/drawing/2010/main" val="0"/>
@@ -3472,7 +3570,7 @@
                   <pic:spPr>
                     <a:xfrm>
                       <a:off x="0" y="0"/>
-                      <a:ext cx="7469505" cy="4201160"/>
+                      <a:ext cx="3251200" cy="3517900"/>
                     </a:xfrm>
                     <a:prstGeom prst="rect">
                       <a:avLst/>
@@ -3481,25 +3579,9 @@
                 </pic:pic>
               </a:graphicData>
             </a:graphic>
-            <wp14:sizeRelH relativeFrom="page">
-              <wp14:pctWidth>0</wp14:pctWidth>
-            </wp14:sizeRelH>
-            <wp14:sizeRelV relativeFrom="page">
-              <wp14:pctHeight>0</wp14:pctHeight>
-            </wp14:sizeRelV>
-          </wp:anchor>
+          </wp:inline>
         </w:drawing>
       </w:r>
-    </w:p>
-    <w:p>
-      <w:pPr>
-        <w:spacing w:after="100" w:afterAutospacing="1" w:line="276" w:lineRule="auto"/>
-        <w:rPr>
-          <w:rFonts w:ascii="Arial" w:hAnsi="Arial" w:cs="Arial"/>
-          <w:sz w:val="24"/>
-          <w:szCs w:val="24"/>
-        </w:rPr>
-      </w:pPr>
       <w:r>
         <w:rPr>
           <w:rFonts w:ascii="Arial" w:hAnsi="Arial" w:cs="Arial"/>
@@ -3509,18 +3591,10 @@
         </w:rPr>
         <w:lastRenderedPageBreak/>
         <w:drawing>
-          <wp:anchor distT="0" distB="0" distL="114300" distR="114300" simplePos="0" relativeHeight="251665408" behindDoc="0" locked="0" layoutInCell="1" allowOverlap="1" wp14:anchorId="092EDDA7" wp14:editId="61A0FA32">
-            <wp:simplePos x="0" y="0"/>
-            <wp:positionH relativeFrom="column">
-              <wp:posOffset>-513080</wp:posOffset>
-            </wp:positionH>
-            <wp:positionV relativeFrom="paragraph">
-              <wp:posOffset>3799205</wp:posOffset>
-            </wp:positionV>
-            <wp:extent cx="6749415" cy="1894840"/>
-            <wp:effectExtent l="0" t="0" r="0" b="0"/>
-            <wp:wrapSquare wrapText="bothSides"/>
-            <wp:docPr id="7" name="Imagen 7"/>
+          <wp:inline distT="0" distB="0" distL="0" distR="0" wp14:anchorId="5CE2D99D" wp14:editId="34804EA3">
+            <wp:extent cx="5612130" cy="1204595"/>
+            <wp:effectExtent l="0" t="0" r="1270" b="1905"/>
+            <wp:docPr id="12" name="Imagen 12"/>
             <wp:cNvGraphicFramePr>
               <a:graphicFrameLocks xmlns:a="http://schemas.openxmlformats.org/drawingml/2006/main" noChangeAspect="1"/>
             </wp:cNvGraphicFramePr>
@@ -3528,7 +3602,7 @@
               <a:graphicData uri="http://schemas.openxmlformats.org/drawingml/2006/picture">
                 <pic:pic xmlns:pic="http://schemas.openxmlformats.org/drawingml/2006/picture">
                   <pic:nvPicPr>
-                    <pic:cNvPr id="7" name="Imagen 7"/>
+                    <pic:cNvPr id="12" name="Imagen 12"/>
                     <pic:cNvPicPr/>
                   </pic:nvPicPr>
                   <pic:blipFill>
@@ -3546,7 +3620,7 @@
                   <pic:spPr>
                     <a:xfrm>
                       <a:off x="0" y="0"/>
-                      <a:ext cx="6749415" cy="1894840"/>
+                      <a:ext cx="5612130" cy="1204595"/>
                     </a:xfrm>
                     <a:prstGeom prst="rect">
                       <a:avLst/>
@@ -3555,13 +3629,7 @@
                 </pic:pic>
               </a:graphicData>
             </a:graphic>
-            <wp14:sizeRelH relativeFrom="page">
-              <wp14:pctWidth>0</wp14:pctWidth>
-            </wp14:sizeRelH>
-            <wp14:sizeRelV relativeFrom="page">
-              <wp14:pctHeight>0</wp14:pctHeight>
-            </wp14:sizeRelV>
-          </wp:anchor>
+          </wp:inline>
         </w:drawing>
       </w:r>
       <w:r>
@@ -3572,18 +3640,10 @@
           <w:szCs w:val="24"/>
         </w:rPr>
         <w:drawing>
-          <wp:anchor distT="0" distB="0" distL="114300" distR="114300" simplePos="0" relativeHeight="251664384" behindDoc="0" locked="0" layoutInCell="1" allowOverlap="1" wp14:anchorId="2F734883" wp14:editId="21DF3F39">
-            <wp:simplePos x="0" y="0"/>
-            <wp:positionH relativeFrom="column">
-              <wp:posOffset>-512976</wp:posOffset>
-            </wp:positionH>
-            <wp:positionV relativeFrom="paragraph">
-              <wp:posOffset>547</wp:posOffset>
-            </wp:positionV>
-            <wp:extent cx="6749837" cy="3796497"/>
-            <wp:effectExtent l="0" t="0" r="0" b="1270"/>
-            <wp:wrapSquare wrapText="bothSides"/>
-            <wp:docPr id="6" name="Imagen 6"/>
+          <wp:inline distT="0" distB="0" distL="0" distR="0" wp14:anchorId="1D0287B0" wp14:editId="5A64AA28">
+            <wp:extent cx="5612130" cy="1042035"/>
+            <wp:effectExtent l="0" t="0" r="1270" b="0"/>
+            <wp:docPr id="15" name="Imagen 15"/>
             <wp:cNvGraphicFramePr>
               <a:graphicFrameLocks xmlns:a="http://schemas.openxmlformats.org/drawingml/2006/main" noChangeAspect="1"/>
             </wp:cNvGraphicFramePr>
@@ -3591,7 +3651,7 @@
               <a:graphicData uri="http://schemas.openxmlformats.org/drawingml/2006/picture">
                 <pic:pic xmlns:pic="http://schemas.openxmlformats.org/drawingml/2006/picture">
                   <pic:nvPicPr>
-                    <pic:cNvPr id="6" name="Imagen 6"/>
+                    <pic:cNvPr id="15" name="Imagen 15"/>
                     <pic:cNvPicPr/>
                   </pic:nvPicPr>
                   <pic:blipFill>
@@ -3609,7 +3669,7 @@
                   <pic:spPr>
                     <a:xfrm>
                       <a:off x="0" y="0"/>
-                      <a:ext cx="6749837" cy="3796497"/>
+                      <a:ext cx="5612130" cy="1042035"/>
                     </a:xfrm>
                     <a:prstGeom prst="rect">
                       <a:avLst/>
@@ -3618,13 +3678,548 @@
                 </pic:pic>
               </a:graphicData>
             </a:graphic>
-            <wp14:sizeRelH relativeFrom="page">
-              <wp14:pctWidth>0</wp14:pctWidth>
-            </wp14:sizeRelH>
-            <wp14:sizeRelV relativeFrom="page">
-              <wp14:pctHeight>0</wp14:pctHeight>
-            </wp14:sizeRelV>
-          </wp:anchor>
+          </wp:inline>
+        </w:drawing>
+      </w:r>
+      <w:r>
+        <w:rPr>
+          <w:rFonts w:ascii="Arial" w:hAnsi="Arial" w:cs="Arial"/>
+          <w:noProof/>
+          <w:sz w:val="24"/>
+          <w:szCs w:val="24"/>
+        </w:rPr>
+        <w:drawing>
+          <wp:inline distT="0" distB="0" distL="0" distR="0" wp14:anchorId="52DA0E9E" wp14:editId="2CC29233">
+            <wp:extent cx="5612130" cy="1048385"/>
+            <wp:effectExtent l="0" t="0" r="1270" b="5715"/>
+            <wp:docPr id="16" name="Imagen 16"/>
+            <wp:cNvGraphicFramePr>
+              <a:graphicFrameLocks xmlns:a="http://schemas.openxmlformats.org/drawingml/2006/main" noChangeAspect="1"/>
+            </wp:cNvGraphicFramePr>
+            <a:graphic xmlns:a="http://schemas.openxmlformats.org/drawingml/2006/main">
+              <a:graphicData uri="http://schemas.openxmlformats.org/drawingml/2006/picture">
+                <pic:pic xmlns:pic="http://schemas.openxmlformats.org/drawingml/2006/picture">
+                  <pic:nvPicPr>
+                    <pic:cNvPr id="16" name="Imagen 16"/>
+                    <pic:cNvPicPr/>
+                  </pic:nvPicPr>
+                  <pic:blipFill>
+                    <a:blip r:embed="rId11" cstate="print">
+                      <a:extLst>
+                        <a:ext uri="{28A0092B-C50C-407E-A947-70E740481C1C}">
+                          <a14:useLocalDpi xmlns:a14="http://schemas.microsoft.com/office/drawing/2010/main" val="0"/>
+                        </a:ext>
+                      </a:extLst>
+                    </a:blip>
+                    <a:stretch>
+                      <a:fillRect/>
+                    </a:stretch>
+                  </pic:blipFill>
+                  <pic:spPr>
+                    <a:xfrm>
+                      <a:off x="0" y="0"/>
+                      <a:ext cx="5612130" cy="1048385"/>
+                    </a:xfrm>
+                    <a:prstGeom prst="rect">
+                      <a:avLst/>
+                    </a:prstGeom>
+                  </pic:spPr>
+                </pic:pic>
+              </a:graphicData>
+            </a:graphic>
+          </wp:inline>
+        </w:drawing>
+      </w:r>
+      <w:r>
+        <w:rPr>
+          <w:rFonts w:ascii="Arial" w:hAnsi="Arial" w:cs="Arial"/>
+          <w:noProof/>
+          <w:sz w:val="24"/>
+          <w:szCs w:val="24"/>
+        </w:rPr>
+        <w:drawing>
+          <wp:inline distT="0" distB="0" distL="0" distR="0" wp14:anchorId="6E0F14A5" wp14:editId="76DC8F74">
+            <wp:extent cx="5612130" cy="1052830"/>
+            <wp:effectExtent l="0" t="0" r="1270" b="1270"/>
+            <wp:docPr id="18" name="Imagen 18"/>
+            <wp:cNvGraphicFramePr>
+              <a:graphicFrameLocks xmlns:a="http://schemas.openxmlformats.org/drawingml/2006/main" noChangeAspect="1"/>
+            </wp:cNvGraphicFramePr>
+            <a:graphic xmlns:a="http://schemas.openxmlformats.org/drawingml/2006/main">
+              <a:graphicData uri="http://schemas.openxmlformats.org/drawingml/2006/picture">
+                <pic:pic xmlns:pic="http://schemas.openxmlformats.org/drawingml/2006/picture">
+                  <pic:nvPicPr>
+                    <pic:cNvPr id="18" name="Imagen 18"/>
+                    <pic:cNvPicPr/>
+                  </pic:nvPicPr>
+                  <pic:blipFill>
+                    <a:blip r:embed="rId12" cstate="print">
+                      <a:extLst>
+                        <a:ext uri="{28A0092B-C50C-407E-A947-70E740481C1C}">
+                          <a14:useLocalDpi xmlns:a14="http://schemas.microsoft.com/office/drawing/2010/main" val="0"/>
+                        </a:ext>
+                      </a:extLst>
+                    </a:blip>
+                    <a:stretch>
+                      <a:fillRect/>
+                    </a:stretch>
+                  </pic:blipFill>
+                  <pic:spPr>
+                    <a:xfrm>
+                      <a:off x="0" y="0"/>
+                      <a:ext cx="5612130" cy="1052830"/>
+                    </a:xfrm>
+                    <a:prstGeom prst="rect">
+                      <a:avLst/>
+                    </a:prstGeom>
+                  </pic:spPr>
+                </pic:pic>
+              </a:graphicData>
+            </a:graphic>
+          </wp:inline>
+        </w:drawing>
+      </w:r>
+      <w:r>
+        <w:rPr>
+          <w:rFonts w:ascii="Arial" w:hAnsi="Arial" w:cs="Arial"/>
+          <w:noProof/>
+          <w:sz w:val="24"/>
+          <w:szCs w:val="24"/>
+        </w:rPr>
+        <w:drawing>
+          <wp:inline distT="0" distB="0" distL="0" distR="0" wp14:anchorId="73AC74FA" wp14:editId="024CA8EA">
+            <wp:extent cx="5612130" cy="1054100"/>
+            <wp:effectExtent l="0" t="0" r="1270" b="0"/>
+            <wp:docPr id="14" name="Imagen 14"/>
+            <wp:cNvGraphicFramePr>
+              <a:graphicFrameLocks xmlns:a="http://schemas.openxmlformats.org/drawingml/2006/main" noChangeAspect="1"/>
+            </wp:cNvGraphicFramePr>
+            <a:graphic xmlns:a="http://schemas.openxmlformats.org/drawingml/2006/main">
+              <a:graphicData uri="http://schemas.openxmlformats.org/drawingml/2006/picture">
+                <pic:pic xmlns:pic="http://schemas.openxmlformats.org/drawingml/2006/picture">
+                  <pic:nvPicPr>
+                    <pic:cNvPr id="14" name="Imagen 14"/>
+                    <pic:cNvPicPr/>
+                  </pic:nvPicPr>
+                  <pic:blipFill>
+                    <a:blip r:embed="rId13" cstate="print">
+                      <a:extLst>
+                        <a:ext uri="{28A0092B-C50C-407E-A947-70E740481C1C}">
+                          <a14:useLocalDpi xmlns:a14="http://schemas.microsoft.com/office/drawing/2010/main" val="0"/>
+                        </a:ext>
+                      </a:extLst>
+                    </a:blip>
+                    <a:stretch>
+                      <a:fillRect/>
+                    </a:stretch>
+                  </pic:blipFill>
+                  <pic:spPr>
+                    <a:xfrm>
+                      <a:off x="0" y="0"/>
+                      <a:ext cx="5612130" cy="1054100"/>
+                    </a:xfrm>
+                    <a:prstGeom prst="rect">
+                      <a:avLst/>
+                    </a:prstGeom>
+                  </pic:spPr>
+                </pic:pic>
+              </a:graphicData>
+            </a:graphic>
+          </wp:inline>
+        </w:drawing>
+      </w:r>
+      <w:r>
+        <w:rPr>
+          <w:rFonts w:ascii="Arial" w:hAnsi="Arial" w:cs="Arial"/>
+          <w:noProof/>
+          <w:sz w:val="24"/>
+          <w:szCs w:val="24"/>
+        </w:rPr>
+        <w:drawing>
+          <wp:inline distT="0" distB="0" distL="0" distR="0" wp14:anchorId="097A2299" wp14:editId="2D8DF943">
+            <wp:extent cx="4775200" cy="1955800"/>
+            <wp:effectExtent l="0" t="0" r="0" b="0"/>
+            <wp:docPr id="19" name="Imagen 19"/>
+            <wp:cNvGraphicFramePr>
+              <a:graphicFrameLocks xmlns:a="http://schemas.openxmlformats.org/drawingml/2006/main" noChangeAspect="1"/>
+            </wp:cNvGraphicFramePr>
+            <a:graphic xmlns:a="http://schemas.openxmlformats.org/drawingml/2006/main">
+              <a:graphicData uri="http://schemas.openxmlformats.org/drawingml/2006/picture">
+                <pic:pic xmlns:pic="http://schemas.openxmlformats.org/drawingml/2006/picture">
+                  <pic:nvPicPr>
+                    <pic:cNvPr id="19" name="Imagen 19"/>
+                    <pic:cNvPicPr/>
+                  </pic:nvPicPr>
+                  <pic:blipFill>
+                    <a:blip r:embed="rId14">
+                      <a:extLst>
+                        <a:ext uri="{28A0092B-C50C-407E-A947-70E740481C1C}">
+                          <a14:useLocalDpi xmlns:a14="http://schemas.microsoft.com/office/drawing/2010/main" val="0"/>
+                        </a:ext>
+                      </a:extLst>
+                    </a:blip>
+                    <a:stretch>
+                      <a:fillRect/>
+                    </a:stretch>
+                  </pic:blipFill>
+                  <pic:spPr>
+                    <a:xfrm>
+                      <a:off x="0" y="0"/>
+                      <a:ext cx="4775200" cy="1955800"/>
+                    </a:xfrm>
+                    <a:prstGeom prst="rect">
+                      <a:avLst/>
+                    </a:prstGeom>
+                  </pic:spPr>
+                </pic:pic>
+              </a:graphicData>
+            </a:graphic>
+          </wp:inline>
+        </w:drawing>
+      </w:r>
+      <w:r>
+        <w:rPr>
+          <w:rFonts w:ascii="Arial" w:hAnsi="Arial" w:cs="Arial"/>
+          <w:noProof/>
+          <w:sz w:val="24"/>
+          <w:szCs w:val="24"/>
+        </w:rPr>
+        <w:lastRenderedPageBreak/>
+        <w:drawing>
+          <wp:inline distT="0" distB="0" distL="0" distR="0" wp14:anchorId="41F421C7" wp14:editId="70622ED6">
+            <wp:extent cx="4572000" cy="1879600"/>
+            <wp:effectExtent l="0" t="0" r="0" b="0"/>
+            <wp:docPr id="21" name="Imagen 21"/>
+            <wp:cNvGraphicFramePr>
+              <a:graphicFrameLocks xmlns:a="http://schemas.openxmlformats.org/drawingml/2006/main" noChangeAspect="1"/>
+            </wp:cNvGraphicFramePr>
+            <a:graphic xmlns:a="http://schemas.openxmlformats.org/drawingml/2006/main">
+              <a:graphicData uri="http://schemas.openxmlformats.org/drawingml/2006/picture">
+                <pic:pic xmlns:pic="http://schemas.openxmlformats.org/drawingml/2006/picture">
+                  <pic:nvPicPr>
+                    <pic:cNvPr id="21" name="Imagen 21"/>
+                    <pic:cNvPicPr/>
+                  </pic:nvPicPr>
+                  <pic:blipFill>
+                    <a:blip r:embed="rId15">
+                      <a:extLst>
+                        <a:ext uri="{28A0092B-C50C-407E-A947-70E740481C1C}">
+                          <a14:useLocalDpi xmlns:a14="http://schemas.microsoft.com/office/drawing/2010/main" val="0"/>
+                        </a:ext>
+                      </a:extLst>
+                    </a:blip>
+                    <a:stretch>
+                      <a:fillRect/>
+                    </a:stretch>
+                  </pic:blipFill>
+                  <pic:spPr>
+                    <a:xfrm>
+                      <a:off x="0" y="0"/>
+                      <a:ext cx="4572000" cy="1879600"/>
+                    </a:xfrm>
+                    <a:prstGeom prst="rect">
+                      <a:avLst/>
+                    </a:prstGeom>
+                  </pic:spPr>
+                </pic:pic>
+              </a:graphicData>
+            </a:graphic>
+          </wp:inline>
+        </w:drawing>
+      </w:r>
+      <w:r>
+        <w:rPr>
+          <w:rFonts w:ascii="Arial" w:hAnsi="Arial" w:cs="Arial"/>
+          <w:noProof/>
+          <w:sz w:val="24"/>
+          <w:szCs w:val="24"/>
+        </w:rPr>
+        <w:drawing>
+          <wp:inline distT="0" distB="0" distL="0" distR="0" wp14:anchorId="77C82035" wp14:editId="3A5D9A86">
+            <wp:extent cx="4572000" cy="1879600"/>
+            <wp:effectExtent l="0" t="0" r="0" b="0"/>
+            <wp:docPr id="20" name="Imagen 20"/>
+            <wp:cNvGraphicFramePr>
+              <a:graphicFrameLocks xmlns:a="http://schemas.openxmlformats.org/drawingml/2006/main" noChangeAspect="1"/>
+            </wp:cNvGraphicFramePr>
+            <a:graphic xmlns:a="http://schemas.openxmlformats.org/drawingml/2006/main">
+              <a:graphicData uri="http://schemas.openxmlformats.org/drawingml/2006/picture">
+                <pic:pic xmlns:pic="http://schemas.openxmlformats.org/drawingml/2006/picture">
+                  <pic:nvPicPr>
+                    <pic:cNvPr id="20" name="Imagen 20"/>
+                    <pic:cNvPicPr/>
+                  </pic:nvPicPr>
+                  <pic:blipFill>
+                    <a:blip r:embed="rId15">
+                      <a:extLst>
+                        <a:ext uri="{28A0092B-C50C-407E-A947-70E740481C1C}">
+                          <a14:useLocalDpi xmlns:a14="http://schemas.microsoft.com/office/drawing/2010/main" val="0"/>
+                        </a:ext>
+                      </a:extLst>
+                    </a:blip>
+                    <a:stretch>
+                      <a:fillRect/>
+                    </a:stretch>
+                  </pic:blipFill>
+                  <pic:spPr>
+                    <a:xfrm>
+                      <a:off x="0" y="0"/>
+                      <a:ext cx="4572000" cy="1879600"/>
+                    </a:xfrm>
+                    <a:prstGeom prst="rect">
+                      <a:avLst/>
+                    </a:prstGeom>
+                  </pic:spPr>
+                </pic:pic>
+              </a:graphicData>
+            </a:graphic>
+          </wp:inline>
+        </w:drawing>
+      </w:r>
+      <w:r>
+        <w:rPr>
+          <w:rFonts w:ascii="Arial" w:hAnsi="Arial" w:cs="Arial"/>
+          <w:noProof/>
+          <w:sz w:val="24"/>
+          <w:szCs w:val="24"/>
+        </w:rPr>
+        <w:drawing>
+          <wp:inline distT="0" distB="0" distL="0" distR="0" wp14:anchorId="04874F13" wp14:editId="216171B3">
+            <wp:extent cx="4686300" cy="1892300"/>
+            <wp:effectExtent l="0" t="0" r="0" b="0"/>
+            <wp:docPr id="22" name="Imagen 22"/>
+            <wp:cNvGraphicFramePr>
+              <a:graphicFrameLocks xmlns:a="http://schemas.openxmlformats.org/drawingml/2006/main" noChangeAspect="1"/>
+            </wp:cNvGraphicFramePr>
+            <a:graphic xmlns:a="http://schemas.openxmlformats.org/drawingml/2006/main">
+              <a:graphicData uri="http://schemas.openxmlformats.org/drawingml/2006/picture">
+                <pic:pic xmlns:pic="http://schemas.openxmlformats.org/drawingml/2006/picture">
+                  <pic:nvPicPr>
+                    <pic:cNvPr id="22" name="Imagen 22"/>
+                    <pic:cNvPicPr/>
+                  </pic:nvPicPr>
+                  <pic:blipFill>
+                    <a:blip r:embed="rId16">
+                      <a:extLst>
+                        <a:ext uri="{28A0092B-C50C-407E-A947-70E740481C1C}">
+                          <a14:useLocalDpi xmlns:a14="http://schemas.microsoft.com/office/drawing/2010/main" val="0"/>
+                        </a:ext>
+                      </a:extLst>
+                    </a:blip>
+                    <a:stretch>
+                      <a:fillRect/>
+                    </a:stretch>
+                  </pic:blipFill>
+                  <pic:spPr>
+                    <a:xfrm>
+                      <a:off x="0" y="0"/>
+                      <a:ext cx="4686300" cy="1892300"/>
+                    </a:xfrm>
+                    <a:prstGeom prst="rect">
+                      <a:avLst/>
+                    </a:prstGeom>
+                  </pic:spPr>
+                </pic:pic>
+              </a:graphicData>
+            </a:graphic>
+          </wp:inline>
+        </w:drawing>
+      </w:r>
+      <w:r>
+        <w:rPr>
+          <w:rFonts w:ascii="Arial" w:hAnsi="Arial" w:cs="Arial"/>
+          <w:noProof/>
+          <w:sz w:val="24"/>
+          <w:szCs w:val="24"/>
+        </w:rPr>
+        <w:drawing>
+          <wp:inline distT="0" distB="0" distL="0" distR="0" wp14:anchorId="594CD2BC" wp14:editId="733D4D49">
+            <wp:extent cx="4533900" cy="2120900"/>
+            <wp:effectExtent l="0" t="0" r="0" b="0"/>
+            <wp:docPr id="23" name="Imagen 23"/>
+            <wp:cNvGraphicFramePr>
+              <a:graphicFrameLocks xmlns:a="http://schemas.openxmlformats.org/drawingml/2006/main" noChangeAspect="1"/>
+            </wp:cNvGraphicFramePr>
+            <a:graphic xmlns:a="http://schemas.openxmlformats.org/drawingml/2006/main">
+              <a:graphicData uri="http://schemas.openxmlformats.org/drawingml/2006/picture">
+                <pic:pic xmlns:pic="http://schemas.openxmlformats.org/drawingml/2006/picture">
+                  <pic:nvPicPr>
+                    <pic:cNvPr id="23" name="Imagen 23"/>
+                    <pic:cNvPicPr/>
+                  </pic:nvPicPr>
+                  <pic:blipFill>
+                    <a:blip r:embed="rId17">
+                      <a:extLst>
+                        <a:ext uri="{28A0092B-C50C-407E-A947-70E740481C1C}">
+                          <a14:useLocalDpi xmlns:a14="http://schemas.microsoft.com/office/drawing/2010/main" val="0"/>
+                        </a:ext>
+                      </a:extLst>
+                    </a:blip>
+                    <a:stretch>
+                      <a:fillRect/>
+                    </a:stretch>
+                  </pic:blipFill>
+                  <pic:spPr>
+                    <a:xfrm>
+                      <a:off x="0" y="0"/>
+                      <a:ext cx="4533900" cy="2120900"/>
+                    </a:xfrm>
+                    <a:prstGeom prst="rect">
+                      <a:avLst/>
+                    </a:prstGeom>
+                  </pic:spPr>
+                </pic:pic>
+              </a:graphicData>
+            </a:graphic>
+          </wp:inline>
+        </w:drawing>
+      </w:r>
+      <w:r>
+        <w:rPr>
+          <w:rFonts w:ascii="Arial" w:hAnsi="Arial" w:cs="Arial"/>
+          <w:noProof/>
+          <w:sz w:val="24"/>
+          <w:szCs w:val="24"/>
+        </w:rPr>
+        <w:lastRenderedPageBreak/>
+        <w:drawing>
+          <wp:inline distT="0" distB="0" distL="0" distR="0" wp14:anchorId="2F94EAF7" wp14:editId="5EC9A371">
+            <wp:extent cx="5612130" cy="1064260"/>
+            <wp:effectExtent l="0" t="0" r="1270" b="2540"/>
+            <wp:docPr id="24" name="Imagen 24"/>
+            <wp:cNvGraphicFramePr>
+              <a:graphicFrameLocks xmlns:a="http://schemas.openxmlformats.org/drawingml/2006/main" noChangeAspect="1"/>
+            </wp:cNvGraphicFramePr>
+            <a:graphic xmlns:a="http://schemas.openxmlformats.org/drawingml/2006/main">
+              <a:graphicData uri="http://schemas.openxmlformats.org/drawingml/2006/picture">
+                <pic:pic xmlns:pic="http://schemas.openxmlformats.org/drawingml/2006/picture">
+                  <pic:nvPicPr>
+                    <pic:cNvPr id="24" name="Imagen 24"/>
+                    <pic:cNvPicPr/>
+                  </pic:nvPicPr>
+                  <pic:blipFill>
+                    <a:blip r:embed="rId18" cstate="print">
+                      <a:extLst>
+                        <a:ext uri="{28A0092B-C50C-407E-A947-70E740481C1C}">
+                          <a14:useLocalDpi xmlns:a14="http://schemas.microsoft.com/office/drawing/2010/main" val="0"/>
+                        </a:ext>
+                      </a:extLst>
+                    </a:blip>
+                    <a:stretch>
+                      <a:fillRect/>
+                    </a:stretch>
+                  </pic:blipFill>
+                  <pic:spPr>
+                    <a:xfrm>
+                      <a:off x="0" y="0"/>
+                      <a:ext cx="5612130" cy="1064260"/>
+                    </a:xfrm>
+                    <a:prstGeom prst="rect">
+                      <a:avLst/>
+                    </a:prstGeom>
+                  </pic:spPr>
+                </pic:pic>
+              </a:graphicData>
+            </a:graphic>
+          </wp:inline>
+        </w:drawing>
+      </w:r>
+      <w:r>
+        <w:rPr>
+          <w:rFonts w:ascii="Arial" w:hAnsi="Arial" w:cs="Arial"/>
+          <w:noProof/>
+          <w:sz w:val="24"/>
+          <w:szCs w:val="24"/>
+        </w:rPr>
+        <w:drawing>
+          <wp:inline distT="0" distB="0" distL="0" distR="0" wp14:anchorId="3F17451A" wp14:editId="22102718">
+            <wp:extent cx="5612130" cy="1034415"/>
+            <wp:effectExtent l="0" t="0" r="1270" b="0"/>
+            <wp:docPr id="25" name="Imagen 25"/>
+            <wp:cNvGraphicFramePr>
+              <a:graphicFrameLocks xmlns:a="http://schemas.openxmlformats.org/drawingml/2006/main" noChangeAspect="1"/>
+            </wp:cNvGraphicFramePr>
+            <a:graphic xmlns:a="http://schemas.openxmlformats.org/drawingml/2006/main">
+              <a:graphicData uri="http://schemas.openxmlformats.org/drawingml/2006/picture">
+                <pic:pic xmlns:pic="http://schemas.openxmlformats.org/drawingml/2006/picture">
+                  <pic:nvPicPr>
+                    <pic:cNvPr id="25" name="Imagen 25"/>
+                    <pic:cNvPicPr/>
+                  </pic:nvPicPr>
+                  <pic:blipFill>
+                    <a:blip r:embed="rId19" cstate="print">
+                      <a:extLst>
+                        <a:ext uri="{28A0092B-C50C-407E-A947-70E740481C1C}">
+                          <a14:useLocalDpi xmlns:a14="http://schemas.microsoft.com/office/drawing/2010/main" val="0"/>
+                        </a:ext>
+                      </a:extLst>
+                    </a:blip>
+                    <a:stretch>
+                      <a:fillRect/>
+                    </a:stretch>
+                  </pic:blipFill>
+                  <pic:spPr>
+                    <a:xfrm>
+                      <a:off x="0" y="0"/>
+                      <a:ext cx="5612130" cy="1034415"/>
+                    </a:xfrm>
+                    <a:prstGeom prst="rect">
+                      <a:avLst/>
+                    </a:prstGeom>
+                  </pic:spPr>
+                </pic:pic>
+              </a:graphicData>
+            </a:graphic>
+          </wp:inline>
+        </w:drawing>
+      </w:r>
+      <w:r>
+        <w:rPr>
+          <w:rFonts w:ascii="Arial" w:hAnsi="Arial" w:cs="Arial"/>
+          <w:noProof/>
+          <w:sz w:val="24"/>
+          <w:szCs w:val="24"/>
+        </w:rPr>
+        <w:drawing>
+          <wp:inline distT="0" distB="0" distL="0" distR="0" wp14:anchorId="406B2635" wp14:editId="1278CDAD">
+            <wp:extent cx="4927600" cy="2616200"/>
+            <wp:effectExtent l="0" t="0" r="0" b="0"/>
+            <wp:docPr id="26" name="Imagen 26"/>
+            <wp:cNvGraphicFramePr>
+              <a:graphicFrameLocks xmlns:a="http://schemas.openxmlformats.org/drawingml/2006/main" noChangeAspect="1"/>
+            </wp:cNvGraphicFramePr>
+            <a:graphic xmlns:a="http://schemas.openxmlformats.org/drawingml/2006/main">
+              <a:graphicData uri="http://schemas.openxmlformats.org/drawingml/2006/picture">
+                <pic:pic xmlns:pic="http://schemas.openxmlformats.org/drawingml/2006/picture">
+                  <pic:nvPicPr>
+                    <pic:cNvPr id="26" name="Imagen 26"/>
+                    <pic:cNvPicPr/>
+                  </pic:nvPicPr>
+                  <pic:blipFill>
+                    <a:blip r:embed="rId20">
+                      <a:extLst>
+                        <a:ext uri="{28A0092B-C50C-407E-A947-70E740481C1C}">
+                          <a14:useLocalDpi xmlns:a14="http://schemas.microsoft.com/office/drawing/2010/main" val="0"/>
+                        </a:ext>
+                      </a:extLst>
+                    </a:blip>
+                    <a:stretch>
+                      <a:fillRect/>
+                    </a:stretch>
+                  </pic:blipFill>
+                  <pic:spPr>
+                    <a:xfrm>
+                      <a:off x="0" y="0"/>
+                      <a:ext cx="4927600" cy="2616200"/>
+                    </a:xfrm>
+                    <a:prstGeom prst="rect">
+                      <a:avLst/>
+                    </a:prstGeom>
+                  </pic:spPr>
+                </pic:pic>
+              </a:graphicData>
+            </a:graphic>
+          </wp:inline>
         </w:drawing>
       </w:r>
     </w:p>

</xml_diff>